<commit_message>
Praktyki dokument - modyfkacja
</commit_message>
<xml_diff>
--- a/DOKUMENTY/Asana - Praktyki.docx
+++ b/DOKUMENTY/Asana - Praktyki.docx
@@ -280,71 +280,115 @@
       <w:pPr>
         <w:rPr>
           <w:rStyle w:val="InternetLink"/>
-          <w:color w:val="000000" w:themeColor="text1"/>
-        </w:rPr>
-      </w:pPr>
-      <w:r>
-        <w:rPr>
-          <w:rStyle w:val="InternetLink"/>
-          <w:color w:val="000000" w:themeColor="text1"/>
-        </w:rPr>
-        <w:t>Dokument wychodzi od metodyk i wartości</w:t>
-      </w:r>
-      <w:r>
-        <w:rPr>
-          <w:rStyle w:val="InternetLink"/>
-          <w:color w:val="000000" w:themeColor="text1"/>
-        </w:rPr>
-        <w:t xml:space="preserve">; </w:t>
-      </w:r>
+          <w:color w:val="auto"/>
+          <w:u w:val="none"/>
+        </w:rPr>
+      </w:pPr>
     </w:p>
     <w:p>
       <w:pPr>
         <w:rPr>
           <w:rStyle w:val="InternetLink"/>
-          <w:color w:val="000000" w:themeColor="text1"/>
-        </w:rPr>
-      </w:pPr>
-      <w:r>
-        <w:rPr>
-          <w:rStyle w:val="InternetLink"/>
-          <w:color w:val="000000" w:themeColor="text1"/>
-        </w:rPr>
-        <w:t>Instrukcje jak korzystać z narzędzi</w:t>
-      </w:r>
+          <w:color w:val="auto"/>
+          <w:u w:val="none"/>
+        </w:rPr>
+      </w:pPr>
     </w:p>
     <w:p>
       <w:pPr>
         <w:rPr>
           <w:rStyle w:val="InternetLink"/>
-          <w:color w:val="000000" w:themeColor="text1"/>
-        </w:rPr>
-      </w:pPr>
-      <w:r>
-        <w:rPr>
-          <w:rStyle w:val="InternetLink"/>
-          <w:color w:val="000000" w:themeColor="text1"/>
-        </w:rPr>
-        <w:t xml:space="preserve">Doprecyzować </w:t>
-      </w:r>
-      <w:proofErr w:type="spellStart"/>
-      <w:r>
-        <w:rPr>
-          <w:rStyle w:val="InternetLink"/>
-          <w:color w:val="000000" w:themeColor="text1"/>
-        </w:rPr>
-        <w:t>milestone’y</w:t>
-      </w:r>
-      <w:proofErr w:type="spellEnd"/>
-      <w:r>
-        <w:rPr>
-          <w:rStyle w:val="InternetLink"/>
-          <w:color w:val="000000" w:themeColor="text1"/>
-        </w:rPr>
-        <w:t xml:space="preserve"> (interwały czasu, sprinty, zaplanować samemu)</w:t>
-      </w:r>
+          <w:color w:val="auto"/>
+          <w:u w:val="none"/>
+        </w:rPr>
+      </w:pPr>
+    </w:p>
+    <w:p>
+      <w:pPr>
+        <w:rPr>
+          <w:rStyle w:val="InternetLink"/>
+          <w:color w:val="auto"/>
+          <w:u w:val="none"/>
+        </w:rPr>
+      </w:pPr>
       <w:bookmarkStart w:id="0" w:name="_GoBack"/>
       <w:bookmarkEnd w:id="0"/>
+      <w:r>
+        <w:rPr>
+          <w:rStyle w:val="InternetLink"/>
+          <w:color w:val="auto"/>
+          <w:u w:val="none"/>
+        </w:rPr>
+        <w:t>Notatki co do zrobienia:</w:t>
+      </w:r>
+    </w:p>
+    <w:p>
+      <w:pPr>
+        <w:rPr>
+          <w:rStyle w:val="InternetLink"/>
+          <w:color w:val="000000" w:themeColor="text1"/>
+        </w:rPr>
+      </w:pPr>
+      <w:r>
+        <w:rPr>
+          <w:rStyle w:val="InternetLink"/>
+          <w:color w:val="000000" w:themeColor="text1"/>
+        </w:rPr>
+        <w:t>Dokument wychodzi od metodyk i wartości</w:t>
+      </w:r>
+      <w:r>
+        <w:rPr>
+          <w:rStyle w:val="InternetLink"/>
+          <w:color w:val="000000" w:themeColor="text1"/>
+        </w:rPr>
+        <w:t xml:space="preserve">; </w:t>
+      </w:r>
+    </w:p>
+    <w:p>
+      <w:pPr>
+        <w:rPr>
+          <w:rStyle w:val="InternetLink"/>
+          <w:color w:val="000000" w:themeColor="text1"/>
+        </w:rPr>
+      </w:pPr>
+      <w:r>
+        <w:rPr>
+          <w:rStyle w:val="InternetLink"/>
+          <w:color w:val="000000" w:themeColor="text1"/>
+        </w:rPr>
+        <w:t>Instrukcje jak korzystać z narzędzi</w:t>
+      </w:r>
+    </w:p>
+    <w:p>
+      <w:pPr>
+        <w:rPr>
+          <w:rStyle w:val="InternetLink"/>
+          <w:color w:val="000000" w:themeColor="text1"/>
+        </w:rPr>
+      </w:pPr>
+      <w:r>
+        <w:rPr>
+          <w:rStyle w:val="InternetLink"/>
+          <w:color w:val="000000" w:themeColor="text1"/>
+        </w:rPr>
+        <w:t xml:space="preserve">Doprecyzować </w:t>
+      </w:r>
+      <w:proofErr w:type="spellStart"/>
+      <w:r>
+        <w:rPr>
+          <w:rStyle w:val="InternetLink"/>
+          <w:color w:val="000000" w:themeColor="text1"/>
+        </w:rPr>
+        <w:t>milestone’y</w:t>
+      </w:r>
+      <w:proofErr w:type="spellEnd"/>
+      <w:r>
+        <w:rPr>
+          <w:rStyle w:val="InternetLink"/>
+          <w:color w:val="000000" w:themeColor="text1"/>
+        </w:rPr>
+        <w:t xml:space="preserve"> (interwały czasu, sprinty, zaplanować samemu)</w:t>
+      </w:r>
     </w:p>
     <w:p>
       <w:pPr>

</xml_diff>